<commit_message>
Completed module 2 and 3
</commit_message>
<xml_diff>
--- a/Time-Series-Forecasting/screenshots.docx
+++ b/Time-Series-Forecasting/screenshots.docx
@@ -76,6 +76,316 @@
         </w:rPr>
         <w:t>1-B, 2-A, 3-D, 4-C</w:t>
       </w:r>
+    </w:p>
+    <w:p>
+      <w:pPr>
+        <w:rPr>
+          <w:b/>
+          <w:bCs/>
+          <w:sz w:val="28"/>
+          <w:szCs w:val="28"/>
+        </w:rPr>
+      </w:pPr>
+    </w:p>
+    <w:p>
+      <w:pPr>
+        <w:rPr>
+          <w:b/>
+          <w:bCs/>
+          <w:sz w:val="28"/>
+          <w:szCs w:val="28"/>
+        </w:rPr>
+      </w:pPr>
+      <w:r>
+        <w:rPr>
+          <w:b/>
+          <w:bCs/>
+          <w:noProof/>
+          <w:sz w:val="28"/>
+          <w:szCs w:val="28"/>
+        </w:rPr>
+        <w:drawing>
+          <wp:inline distT="0" distB="0" distL="0" distR="0" wp14:anchorId="619B5E05" wp14:editId="449A8629">
+            <wp:extent cx="5943600" cy="2907665"/>
+            <wp:effectExtent l="0" t="0" r="0" b="635"/>
+            <wp:docPr id="2" name="Picture 2" descr="Graphical user interface, chart&#10;&#10;Description automatically generated"/>
+            <wp:cNvGraphicFramePr>
+              <a:graphicFrameLocks xmlns:a="http://schemas.openxmlformats.org/drawingml/2006/main" noChangeAspect="1"/>
+            </wp:cNvGraphicFramePr>
+            <a:graphic xmlns:a="http://schemas.openxmlformats.org/drawingml/2006/main">
+              <a:graphicData uri="http://schemas.openxmlformats.org/drawingml/2006/picture">
+                <pic:pic xmlns:pic="http://schemas.openxmlformats.org/drawingml/2006/picture">
+                  <pic:nvPicPr>
+                    <pic:cNvPr id="2" name="Picture 2" descr="Graphical user interface, chart&#10;&#10;Description automatically generated"/>
+                    <pic:cNvPicPr/>
+                  </pic:nvPicPr>
+                  <pic:blipFill>
+                    <a:blip r:embed="rId5" cstate="print">
+                      <a:extLst>
+                        <a:ext uri="{28A0092B-C50C-407E-A947-70E740481C1C}">
+                          <a14:useLocalDpi xmlns:a14="http://schemas.microsoft.com/office/drawing/2010/main" val="0"/>
+                        </a:ext>
+                      </a:extLst>
+                    </a:blip>
+                    <a:stretch>
+                      <a:fillRect/>
+                    </a:stretch>
+                  </pic:blipFill>
+                  <pic:spPr>
+                    <a:xfrm>
+                      <a:off x="0" y="0"/>
+                      <a:ext cx="5943600" cy="2907665"/>
+                    </a:xfrm>
+                    <a:prstGeom prst="rect">
+                      <a:avLst/>
+                    </a:prstGeom>
+                  </pic:spPr>
+                </pic:pic>
+              </a:graphicData>
+            </a:graphic>
+          </wp:inline>
+        </w:drawing>
+      </w:r>
+    </w:p>
+    <w:p>
+      <w:pPr>
+        <w:rPr>
+          <w:b/>
+          <w:bCs/>
+          <w:sz w:val="28"/>
+          <w:szCs w:val="28"/>
+        </w:rPr>
+      </w:pPr>
+    </w:p>
+    <w:p>
+      <w:pPr>
+        <w:rPr>
+          <w:rFonts w:ascii="Times New Roman" w:eastAsia="Times New Roman" w:hAnsi="Times New Roman" w:cs="Times New Roman"/>
+        </w:rPr>
+      </w:pPr>
+      <w:r>
+        <w:rPr>
+          <w:b/>
+          <w:bCs/>
+          <w:sz w:val="28"/>
+          <w:szCs w:val="28"/>
+        </w:rPr>
+        <w:t xml:space="preserve">ANSWER: </w:t>
+      </w:r>
+      <w:r>
+        <w:rPr>
+          <w:rFonts w:ascii="Arial" w:eastAsia="Times New Roman" w:hAnsi="Arial" w:cs="Arial"/>
+          <w:color w:val="05192D"/>
+          <w:shd w:val="clear" w:color="auto" w:fill="FFFFFF"/>
+        </w:rPr>
+        <w:t>A. ETS(M,N,M) B. ETS(A,A,N) C. ETS(M,M,N) D. ETS(</w:t>
+      </w:r>
+      <w:proofErr w:type="spellStart"/>
+      <w:r>
+        <w:rPr>
+          <w:rFonts w:ascii="Arial" w:eastAsia="Times New Roman" w:hAnsi="Arial" w:cs="Arial"/>
+          <w:color w:val="05192D"/>
+          <w:shd w:val="clear" w:color="auto" w:fill="FFFFFF"/>
+        </w:rPr>
+        <w:t>M,Ad,M</w:t>
+      </w:r>
+      <w:proofErr w:type="spellEnd"/>
+      <w:r>
+        <w:rPr>
+          <w:rFonts w:ascii="Arial" w:eastAsia="Times New Roman" w:hAnsi="Arial" w:cs="Arial"/>
+          <w:color w:val="05192D"/>
+          <w:shd w:val="clear" w:color="auto" w:fill="FFFFFF"/>
+        </w:rPr>
+        <w:t>)</w:t>
+      </w:r>
+    </w:p>
+    <w:p>
+      <w:pPr>
+        <w:rPr>
+          <w:b/>
+          <w:bCs/>
+          <w:sz w:val="28"/>
+          <w:szCs w:val="28"/>
+        </w:rPr>
+      </w:pPr>
+    </w:p>
+    <w:p>
+      <w:pPr>
+        <w:rPr>
+          <w:b/>
+          <w:bCs/>
+          <w:sz w:val="28"/>
+          <w:szCs w:val="28"/>
+        </w:rPr>
+      </w:pPr>
+      <w:r>
+        <w:rPr>
+          <w:b/>
+          <w:bCs/>
+          <w:sz w:val="28"/>
+          <w:szCs w:val="28"/>
+        </w:rPr>
+        <w:t>ETS(X,Y,Z), X – Error, Y – Trend, Z – Seasonal</w:t>
+      </w:r>
+    </w:p>
+    <w:p>
+      <w:pPr>
+        <w:rPr>
+          <w:b/>
+          <w:bCs/>
+          <w:sz w:val="28"/>
+          <w:szCs w:val="28"/>
+        </w:rPr>
+      </w:pPr>
+    </w:p>
+    <w:p>
+      <w:pPr>
+        <w:shd w:val="clear" w:color="auto" w:fill="EFEBE4"/>
+        <w:tabs>
+          <w:tab w:val="left" w:pos="916"/>
+          <w:tab w:val="left" w:pos="1832"/>
+          <w:tab w:val="left" w:pos="2748"/>
+          <w:tab w:val="left" w:pos="3664"/>
+          <w:tab w:val="left" w:pos="4580"/>
+          <w:tab w:val="left" w:pos="5496"/>
+          <w:tab w:val="left" w:pos="6412"/>
+          <w:tab w:val="left" w:pos="7328"/>
+          <w:tab w:val="left" w:pos="8244"/>
+          <w:tab w:val="left" w:pos="9160"/>
+          <w:tab w:val="left" w:pos="10076"/>
+          <w:tab w:val="left" w:pos="10992"/>
+          <w:tab w:val="left" w:pos="11908"/>
+          <w:tab w:val="left" w:pos="12824"/>
+          <w:tab w:val="left" w:pos="13740"/>
+          <w:tab w:val="left" w:pos="14656"/>
+        </w:tabs>
+        <w:rPr>
+          <w:rFonts w:ascii="Courier New" w:eastAsia="Times New Roman" w:hAnsi="Courier New" w:cs="Courier New"/>
+          <w:color w:val="05192D"/>
+          <w:sz w:val="20"/>
+          <w:szCs w:val="20"/>
+          <w:shd w:val="clear" w:color="auto" w:fill="EFEBE4"/>
+        </w:rPr>
+      </w:pPr>
+      <w:r>
+        <w:rPr>
+          <w:rFonts w:ascii="Courier New" w:eastAsia="Times New Roman" w:hAnsi="Courier New" w:cs="Courier New"/>
+          <w:color w:val="05192D"/>
+          <w:sz w:val="20"/>
+          <w:szCs w:val="20"/>
+          <w:shd w:val="clear" w:color="auto" w:fill="EFEBE4"/>
+        </w:rPr>
+        <w:t>Trend = {</w:t>
+      </w:r>
+      <w:proofErr w:type="spellStart"/>
+      <w:r>
+        <w:rPr>
+          <w:rFonts w:ascii="Courier New" w:eastAsia="Times New Roman" w:hAnsi="Courier New" w:cs="Courier New"/>
+          <w:color w:val="05192D"/>
+          <w:sz w:val="20"/>
+          <w:szCs w:val="20"/>
+          <w:shd w:val="clear" w:color="auto" w:fill="EFEBE4"/>
+        </w:rPr>
+        <w:t>N,A,Ad</w:t>
+      </w:r>
+      <w:proofErr w:type="spellEnd"/>
+      <w:r>
+        <w:rPr>
+          <w:rFonts w:ascii="Courier New" w:eastAsia="Times New Roman" w:hAnsi="Courier New" w:cs="Courier New"/>
+          <w:color w:val="05192D"/>
+          <w:sz w:val="20"/>
+          <w:szCs w:val="20"/>
+          <w:shd w:val="clear" w:color="auto" w:fill="EFEBE4"/>
+        </w:rPr>
+        <w:t>}</w:t>
+      </w:r>
+    </w:p>
+    <w:p>
+      <w:pPr>
+        <w:shd w:val="clear" w:color="auto" w:fill="EFEBE4"/>
+        <w:tabs>
+          <w:tab w:val="left" w:pos="916"/>
+          <w:tab w:val="left" w:pos="1832"/>
+          <w:tab w:val="left" w:pos="2748"/>
+          <w:tab w:val="left" w:pos="3664"/>
+          <w:tab w:val="left" w:pos="4580"/>
+          <w:tab w:val="left" w:pos="5496"/>
+          <w:tab w:val="left" w:pos="6412"/>
+          <w:tab w:val="left" w:pos="7328"/>
+          <w:tab w:val="left" w:pos="8244"/>
+          <w:tab w:val="left" w:pos="9160"/>
+          <w:tab w:val="left" w:pos="10076"/>
+          <w:tab w:val="left" w:pos="10992"/>
+          <w:tab w:val="left" w:pos="11908"/>
+          <w:tab w:val="left" w:pos="12824"/>
+          <w:tab w:val="left" w:pos="13740"/>
+          <w:tab w:val="left" w:pos="14656"/>
+        </w:tabs>
+        <w:rPr>
+          <w:rFonts w:ascii="Courier New" w:eastAsia="Times New Roman" w:hAnsi="Courier New" w:cs="Courier New"/>
+          <w:color w:val="05192D"/>
+          <w:sz w:val="20"/>
+          <w:szCs w:val="20"/>
+          <w:shd w:val="clear" w:color="auto" w:fill="EFEBE4"/>
+        </w:rPr>
+      </w:pPr>
+      <w:r>
+        <w:rPr>
+          <w:rFonts w:ascii="Courier New" w:eastAsia="Times New Roman" w:hAnsi="Courier New" w:cs="Courier New"/>
+          <w:color w:val="05192D"/>
+          <w:sz w:val="20"/>
+          <w:szCs w:val="20"/>
+          <w:shd w:val="clear" w:color="auto" w:fill="EFEBE4"/>
+        </w:rPr>
+        <w:t>Seasonal = {N,A,M}</w:t>
+      </w:r>
+    </w:p>
+    <w:p>
+      <w:pPr>
+        <w:shd w:val="clear" w:color="auto" w:fill="EFEBE4"/>
+        <w:tabs>
+          <w:tab w:val="left" w:pos="916"/>
+          <w:tab w:val="left" w:pos="1832"/>
+          <w:tab w:val="left" w:pos="2748"/>
+          <w:tab w:val="left" w:pos="3664"/>
+          <w:tab w:val="left" w:pos="4580"/>
+          <w:tab w:val="left" w:pos="5496"/>
+          <w:tab w:val="left" w:pos="6412"/>
+          <w:tab w:val="left" w:pos="7328"/>
+          <w:tab w:val="left" w:pos="8244"/>
+          <w:tab w:val="left" w:pos="9160"/>
+          <w:tab w:val="left" w:pos="10076"/>
+          <w:tab w:val="left" w:pos="10992"/>
+          <w:tab w:val="left" w:pos="11908"/>
+          <w:tab w:val="left" w:pos="12824"/>
+          <w:tab w:val="left" w:pos="13740"/>
+          <w:tab w:val="left" w:pos="14656"/>
+        </w:tabs>
+        <w:rPr>
+          <w:rFonts w:ascii="Courier New" w:eastAsia="Times New Roman" w:hAnsi="Courier New" w:cs="Courier New"/>
+          <w:color w:val="05192D"/>
+        </w:rPr>
+      </w:pPr>
+      <w:r>
+        <w:rPr>
+          <w:rFonts w:ascii="Courier New" w:eastAsia="Times New Roman" w:hAnsi="Courier New" w:cs="Courier New"/>
+          <w:color w:val="05192D"/>
+          <w:sz w:val="20"/>
+          <w:szCs w:val="20"/>
+          <w:shd w:val="clear" w:color="auto" w:fill="EFEBE4"/>
+        </w:rPr>
+        <w:t>Error = {A,M}</w:t>
+      </w:r>
+    </w:p>
+    <w:p>
+      <w:pPr>
+        <w:rPr>
+          <w:b/>
+          <w:bCs/>
+          <w:sz w:val="28"/>
+          <w:szCs w:val="28"/>
+        </w:rPr>
+      </w:pPr>
     </w:p>
     <w:sectPr>
       <w:pgSz w:w="12240" w:h="15840"/>
@@ -509,6 +819,66 @@
     <w:semiHidden/>
     <w:unhideWhenUsed/>
   </w:style>
+  <w:style w:type="paragraph" w:styleId="HTMLPreformatted">
+    <w:name w:val="HTML Preformatted"/>
+    <w:basedOn w:val="Normal"/>
+    <w:link w:val="HTMLPreformattedChar"/>
+    <w:uiPriority w:val="99"/>
+    <w:semiHidden/>
+    <w:unhideWhenUsed/>
+    <w:rsid w:val="00B4625D"/>
+    <w:pPr>
+      <w:tabs>
+        <w:tab w:val="left" w:pos="916"/>
+        <w:tab w:val="left" w:pos="1832"/>
+        <w:tab w:val="left" w:pos="2748"/>
+        <w:tab w:val="left" w:pos="3664"/>
+        <w:tab w:val="left" w:pos="4580"/>
+        <w:tab w:val="left" w:pos="5496"/>
+        <w:tab w:val="left" w:pos="6412"/>
+        <w:tab w:val="left" w:pos="7328"/>
+        <w:tab w:val="left" w:pos="8244"/>
+        <w:tab w:val="left" w:pos="9160"/>
+        <w:tab w:val="left" w:pos="10076"/>
+        <w:tab w:val="left" w:pos="10992"/>
+        <w:tab w:val="left" w:pos="11908"/>
+        <w:tab w:val="left" w:pos="12824"/>
+        <w:tab w:val="left" w:pos="13740"/>
+        <w:tab w:val="left" w:pos="14656"/>
+      </w:tabs>
+    </w:pPr>
+    <w:rPr>
+      <w:rFonts w:ascii="Courier New" w:eastAsia="Times New Roman" w:hAnsi="Courier New" w:cs="Courier New"/>
+      <w:sz w:val="20"/>
+      <w:szCs w:val="20"/>
+    </w:rPr>
+  </w:style>
+  <w:style w:type="character" w:customStyle="1" w:styleId="HTMLPreformattedChar">
+    <w:name w:val="HTML Preformatted Char"/>
+    <w:basedOn w:val="DefaultParagraphFont"/>
+    <w:link w:val="HTMLPreformatted"/>
+    <w:uiPriority w:val="99"/>
+    <w:semiHidden/>
+    <w:rsid w:val="00B4625D"/>
+    <w:rPr>
+      <w:rFonts w:ascii="Courier New" w:eastAsia="Times New Roman" w:hAnsi="Courier New" w:cs="Courier New"/>
+      <w:sz w:val="20"/>
+      <w:szCs w:val="20"/>
+    </w:rPr>
+  </w:style>
+  <w:style w:type="character" w:styleId="HTMLCode">
+    <w:name w:val="HTML Code"/>
+    <w:basedOn w:val="DefaultParagraphFont"/>
+    <w:uiPriority w:val="99"/>
+    <w:semiHidden/>
+    <w:unhideWhenUsed/>
+    <w:rsid w:val="00B4625D"/>
+    <w:rPr>
+      <w:rFonts w:ascii="Courier New" w:eastAsia="Times New Roman" w:hAnsi="Courier New" w:cs="Courier New"/>
+      <w:sz w:val="20"/>
+      <w:szCs w:val="20"/>
+    </w:rPr>
+  </w:style>
 </w:styles>
 </file>
 

</xml_diff>